<commit_message>
PDM: Modificação da introdução
</commit_message>
<xml_diff>
--- a/PDM/Relatorio_PDM.docx
+++ b/PDM/Relatorio_PDM.docx
@@ -2643,10 +2643,19 @@
         <w:t xml:space="preserve">pretende-se desenvolver </w:t>
       </w:r>
       <w:r>
-        <w:t>um sistema em tempo real que possa ser utilizado como resposta a uma necessidade específica</w:t>
+        <w:t>uma aplicação móvel</w:t>
+      </w:r>
+      <w:r>
+        <w:t xml:space="preserve"> que possa ser utilizado como resposta a uma necessidade específica</w:t>
       </w:r>
       <w:r>
         <w:t>.</w:t>
+      </w:r>
+      <w:r>
+        <w:t xml:space="preserve"> Este t</w:t>
+      </w:r>
+      <w:r>
+        <w:t>ema provém da proposta apresentada na unidade curricular de Projeto Aplicado, que pretende interligar várias UC’s com o mesmo projeto.</w:t>
       </w:r>
     </w:p>
     <w:p>

</xml_diff>